<commit_message>
With script to geocode full
</commit_message>
<xml_diff>
--- a/paper_rmd.docx
+++ b/paper_rmd.docx
@@ -6,6 +6,24 @@
       <w:pPr>
         <w:pStyle w:val="Title"/>
       </w:pPr>
+      <w:r>
+        <w:t xml:space="preserve">Weed:</w:t>
+      </w:r>
+      <w:r>
+        <w:t xml:space="preserve"> </w:t>
+      </w:r>
+      <w:r>
+        <w:t xml:space="preserve">A</w:t>
+      </w:r>
+      <w:r>
+        <w:t xml:space="preserve"> </w:t>
+      </w:r>
+      <w:r>
+        <w:t xml:space="preserve">package</w:t>
+      </w:r>
+      <w:r>
+        <w:t xml:space="preserve"> </w:t>
+      </w:r>
       <w:r>
         <w:t xml:space="preserve">Geocoding</w:t>
       </w:r>
@@ -4773,8 +4791,6 @@
         <w:gridCol w:w="1080"/>
         <w:gridCol w:w="1080"/>
         <w:gridCol w:w="1080"/>
-        <w:gridCol w:w="1080"/>
-        <w:gridCol w:w="1080"/>
       </w:tblGrid>
       <w:tr>
         <w:trPr>
@@ -4784,7 +4800,7 @@
         </w:trPr>
         <w:tc>
           <w:tcPr>
-            <w:gridSpan w:val="9"/>
+            <w:gridSpan w:val="7"/>
             <w:tcBorders/>
             <w:shd w:val="clear" w:color="auto" w:fill="FFFFFF"/>
             <w:tcMar>
@@ -4911,7 +4927,7 @@
                 <w:szCs w:val="22"/>
                 <w:color w:val="000000"/>
               </w:rPr>
-              <w:t xml:space="preserve">Disaster Type</w:t>
+              <w:t xml:space="preserve">Latitude</w:t>
             </w:r>
           </w:p>
         </w:tc>
@@ -4943,7 +4959,7 @@
                 <w:szCs w:val="22"/>
                 <w:color w:val="000000"/>
               </w:rPr>
-              <w:t xml:space="preserve">Latitude</w:t>
+              <w:t xml:space="preserve">Longitude</w:t>
             </w:r>
           </w:p>
         </w:tc>
@@ -4975,71 +4991,7 @@
                 <w:szCs w:val="22"/>
                 <w:color w:val="000000"/>
               </w:rPr>
-              <w:t xml:space="preserve">Longitude</w:t>
-            </w:r>
-          </w:p>
-        </w:tc>
-        <w:tc>
-          <w:tcPr>
-            <w:tcBorders>
-              <w:bottom w:val="single" w:sz="16" w:space="0" w:color="666666"/>
-              <w:top w:val="single" w:sz="16" w:space="0" w:color="666666"/>
-            </w:tcBorders>
-            <w:shd w:val="clear" w:color="auto" w:fill="FFFFFF"/>
-            <w:tcMar>
-              <w:top w:w="0" w:type="dxa"/>
-              <w:bottom w:w="0" w:type="dxa"/>
-              <w:left w:w="0" w:type="dxa"/>
-              <w:right w:w="0" w:type="dxa"/>
-            </w:tcMar>
-            <w:vAlign w:val="center"/>
-          </w:tcPr>
-          <w:p>
-            <w:pPr>
-              <w:jc w:val="left"/>
-              <w:spacing w:after="100" w:before="100" w:line="240"/>
-              <w:ind w:firstLine="0" w:left="100" w:right="100"/>
-            </w:pPr>
-            <w:r xmlns:w="http://schemas.openxmlformats.org/wordprocessingml/2006/main" xmlns:wp="http://schemas.openxmlformats.org/drawingml/2006/wordprocessingDrawing" xmlns:r="http://schemas.openxmlformats.org/officeDocument/2006/relationships" xmlns:w14="http://schemas.microsoft.com/office/word/2010/wordml">
-              <w:rPr>
-                <w:rFonts w:ascii="Helvetica" w:hAnsi="Helvetica" w:eastAsia="Helvetica" w:cs="Helvetica"/>
-                <w:sz w:val="22"/>
-                <w:szCs w:val="22"/>
-                <w:color w:val="000000"/>
-              </w:rPr>
               <w:t xml:space="preserve">location_word</w:t>
-            </w:r>
-          </w:p>
-        </w:tc>
-        <w:tc>
-          <w:tcPr>
-            <w:tcBorders>
-              <w:bottom w:val="single" w:sz="16" w:space="0" w:color="666666"/>
-              <w:top w:val="single" w:sz="16" w:space="0" w:color="666666"/>
-            </w:tcBorders>
-            <w:shd w:val="clear" w:color="auto" w:fill="FFFFFF"/>
-            <w:tcMar>
-              <w:top w:w="0" w:type="dxa"/>
-              <w:bottom w:w="0" w:type="dxa"/>
-              <w:left w:w="0" w:type="dxa"/>
-              <w:right w:w="0" w:type="dxa"/>
-            </w:tcMar>
-            <w:vAlign w:val="center"/>
-          </w:tcPr>
-          <w:p>
-            <w:pPr>
-              <w:jc w:val="right"/>
-              <w:spacing w:after="100" w:before="100" w:line="240"/>
-              <w:ind w:firstLine="0" w:left="100" w:right="100"/>
-            </w:pPr>
-            <w:r xmlns:w="http://schemas.openxmlformats.org/wordprocessingml/2006/main" xmlns:wp="http://schemas.openxmlformats.org/drawingml/2006/wordprocessingDrawing" xmlns:r="http://schemas.openxmlformats.org/officeDocument/2006/relationships" xmlns:w14="http://schemas.microsoft.com/office/word/2010/wordml">
-              <w:rPr>
-                <w:rFonts w:ascii="Helvetica" w:hAnsi="Helvetica" w:eastAsia="Helvetica" w:cs="Helvetica"/>
-                <w:sz w:val="22"/>
-                <w:szCs w:val="22"/>
-                <w:color w:val="000000"/>
-              </w:rPr>
-              <w:t xml:space="preserve">uncertain_location_specificity</w:t>
             </w:r>
           </w:p>
         </w:tc>
@@ -5174,35 +5126,6 @@
         <w:tc>
           <w:tcPr>
             <w:tcBorders/>
-            <w:shd w:val="clear" w:color="auto" w:fill="FFFFFF"/>
-            <w:tcMar>
-              <w:top w:w="0" w:type="dxa"/>
-              <w:bottom w:w="0" w:type="dxa"/>
-              <w:left w:w="0" w:type="dxa"/>
-              <w:right w:w="0" w:type="dxa"/>
-            </w:tcMar>
-            <w:vAlign w:val="center"/>
-          </w:tcPr>
-          <w:p>
-            <w:pPr>
-              <w:jc w:val="left"/>
-              <w:spacing w:after="100" w:before="100" w:line="240"/>
-              <w:ind w:firstLine="0" w:left="100" w:right="100"/>
-            </w:pPr>
-            <w:r xmlns:w="http://schemas.openxmlformats.org/wordprocessingml/2006/main" xmlns:wp="http://schemas.openxmlformats.org/drawingml/2006/wordprocessingDrawing" xmlns:r="http://schemas.openxmlformats.org/officeDocument/2006/relationships" xmlns:w14="http://schemas.microsoft.com/office/word/2010/wordml">
-              <w:rPr>
-                <w:rFonts w:ascii="Helvetica" w:hAnsi="Helvetica" w:eastAsia="Helvetica" w:cs="Helvetica"/>
-                <w:sz w:val="22"/>
-                <w:szCs w:val="22"/>
-                <w:color w:val="000000"/>
-              </w:rPr>
-              <w:t xml:space="preserve">Storm</w:t>
-            </w:r>
-          </w:p>
-        </w:tc>
-        <w:tc>
-          <w:tcPr>
-            <w:tcBorders/>
             <w:shd w:val="clear" w:color="auto" w:fill="98F5FF"/>
             <w:tcMar>
               <w:top w:w="0" w:type="dxa"/>
@@ -5284,35 +5207,6 @@
                 <w:color w:val="000000"/>
               </w:rPr>
               <w:t xml:space="preserve">alabama</w:t>
-            </w:r>
-          </w:p>
-        </w:tc>
-        <w:tc>
-          <w:tcPr>
-            <w:tcBorders/>
-            <w:shd w:val="clear" w:color="auto" w:fill="FFFFFF"/>
-            <w:tcMar>
-              <w:top w:w="0" w:type="dxa"/>
-              <w:bottom w:w="0" w:type="dxa"/>
-              <w:left w:w="0" w:type="dxa"/>
-              <w:right w:w="0" w:type="dxa"/>
-            </w:tcMar>
-            <w:vAlign w:val="center"/>
-          </w:tcPr>
-          <w:p>
-            <w:pPr>
-              <w:jc w:val="right"/>
-              <w:spacing w:after="100" w:before="100" w:line="240"/>
-              <w:ind w:firstLine="0" w:left="100" w:right="100"/>
-            </w:pPr>
-            <w:r xmlns:w="http://schemas.openxmlformats.org/wordprocessingml/2006/main" xmlns:wp="http://schemas.openxmlformats.org/drawingml/2006/wordprocessingDrawing" xmlns:r="http://schemas.openxmlformats.org/officeDocument/2006/relationships" xmlns:w14="http://schemas.microsoft.com/office/word/2010/wordml">
-              <w:rPr>
-                <w:rFonts w:ascii="Helvetica" w:hAnsi="Helvetica" w:eastAsia="Helvetica" w:cs="Helvetica"/>
-                <w:sz w:val="22"/>
-                <w:szCs w:val="22"/>
-                <w:color w:val="000000"/>
-              </w:rPr>
-              <w:t xml:space="preserve">FALSE</w:t>
             </w:r>
           </w:p>
         </w:tc>
@@ -5441,35 +5335,6 @@
         <w:tc>
           <w:tcPr>
             <w:tcBorders/>
-            <w:shd w:val="clear" w:color="auto" w:fill="FFFFFF"/>
-            <w:tcMar>
-              <w:top w:w="0" w:type="dxa"/>
-              <w:bottom w:w="0" w:type="dxa"/>
-              <w:left w:w="0" w:type="dxa"/>
-              <w:right w:w="0" w:type="dxa"/>
-            </w:tcMar>
-            <w:vAlign w:val="center"/>
-          </w:tcPr>
-          <w:p>
-            <w:pPr>
-              <w:jc w:val="left"/>
-              <w:spacing w:after="100" w:before="100" w:line="240"/>
-              <w:ind w:firstLine="0" w:left="100" w:right="100"/>
-            </w:pPr>
-            <w:r xmlns:w="http://schemas.openxmlformats.org/wordprocessingml/2006/main" xmlns:wp="http://schemas.openxmlformats.org/drawingml/2006/wordprocessingDrawing" xmlns:r="http://schemas.openxmlformats.org/officeDocument/2006/relationships" xmlns:w14="http://schemas.microsoft.com/office/word/2010/wordml">
-              <w:rPr>
-                <w:rFonts w:ascii="Helvetica" w:hAnsi="Helvetica" w:eastAsia="Helvetica" w:cs="Helvetica"/>
-                <w:sz w:val="22"/>
-                <w:szCs w:val="22"/>
-                <w:color w:val="000000"/>
-              </w:rPr>
-              <w:t xml:space="preserve">Storm</w:t>
-            </w:r>
-          </w:p>
-        </w:tc>
-        <w:tc>
-          <w:tcPr>
-            <w:tcBorders/>
             <w:shd w:val="clear" w:color="auto" w:fill="98F5FF"/>
             <w:tcMar>
               <w:top w:w="0" w:type="dxa"/>
@@ -5551,35 +5416,6 @@
                 <w:color w:val="000000"/>
               </w:rPr>
               <w:t xml:space="preserve">georgia</w:t>
-            </w:r>
-          </w:p>
-        </w:tc>
-        <w:tc>
-          <w:tcPr>
-            <w:tcBorders/>
-            <w:shd w:val="clear" w:color="auto" w:fill="FFFFFF"/>
-            <w:tcMar>
-              <w:top w:w="0" w:type="dxa"/>
-              <w:bottom w:w="0" w:type="dxa"/>
-              <w:left w:w="0" w:type="dxa"/>
-              <w:right w:w="0" w:type="dxa"/>
-            </w:tcMar>
-            <w:vAlign w:val="center"/>
-          </w:tcPr>
-          <w:p>
-            <w:pPr>
-              <w:jc w:val="right"/>
-              <w:spacing w:after="100" w:before="100" w:line="240"/>
-              <w:ind w:firstLine="0" w:left="100" w:right="100"/>
-            </w:pPr>
-            <w:r xmlns:w="http://schemas.openxmlformats.org/wordprocessingml/2006/main" xmlns:wp="http://schemas.openxmlformats.org/drawingml/2006/wordprocessingDrawing" xmlns:r="http://schemas.openxmlformats.org/officeDocument/2006/relationships" xmlns:w14="http://schemas.microsoft.com/office/word/2010/wordml">
-              <w:rPr>
-                <w:rFonts w:ascii="Helvetica" w:hAnsi="Helvetica" w:eastAsia="Helvetica" w:cs="Helvetica"/>
-                <w:sz w:val="22"/>
-                <w:szCs w:val="22"/>
-                <w:color w:val="000000"/>
-              </w:rPr>
-              <w:t xml:space="preserve">FALSE</w:t>
             </w:r>
           </w:p>
         </w:tc>
@@ -5708,35 +5544,6 @@
         <w:tc>
           <w:tcPr>
             <w:tcBorders/>
-            <w:shd w:val="clear" w:color="auto" w:fill="FFFFFF"/>
-            <w:tcMar>
-              <w:top w:w="0" w:type="dxa"/>
-              <w:bottom w:w="0" w:type="dxa"/>
-              <w:left w:w="0" w:type="dxa"/>
-              <w:right w:w="0" w:type="dxa"/>
-            </w:tcMar>
-            <w:vAlign w:val="center"/>
-          </w:tcPr>
-          <w:p>
-            <w:pPr>
-              <w:jc w:val="left"/>
-              <w:spacing w:after="100" w:before="100" w:line="240"/>
-              <w:ind w:firstLine="0" w:left="100" w:right="100"/>
-            </w:pPr>
-            <w:r xmlns:w="http://schemas.openxmlformats.org/wordprocessingml/2006/main" xmlns:wp="http://schemas.openxmlformats.org/drawingml/2006/wordprocessingDrawing" xmlns:r="http://schemas.openxmlformats.org/officeDocument/2006/relationships" xmlns:w14="http://schemas.microsoft.com/office/word/2010/wordml">
-              <w:rPr>
-                <w:rFonts w:ascii="Helvetica" w:hAnsi="Helvetica" w:eastAsia="Helvetica" w:cs="Helvetica"/>
-                <w:sz w:val="22"/>
-                <w:szCs w:val="22"/>
-                <w:color w:val="000000"/>
-              </w:rPr>
-              <w:t xml:space="preserve">Storm</w:t>
-            </w:r>
-          </w:p>
-        </w:tc>
-        <w:tc>
-          <w:tcPr>
-            <w:tcBorders/>
             <w:shd w:val="clear" w:color="auto" w:fill="98F5FF"/>
             <w:tcMar>
               <w:top w:w="0" w:type="dxa"/>
@@ -5818,35 +5625,6 @@
                 <w:color w:val="000000"/>
               </w:rPr>
               <w:t xml:space="preserve">louisiana</w:t>
-            </w:r>
-          </w:p>
-        </w:tc>
-        <w:tc>
-          <w:tcPr>
-            <w:tcBorders/>
-            <w:shd w:val="clear" w:color="auto" w:fill="FFFFFF"/>
-            <w:tcMar>
-              <w:top w:w="0" w:type="dxa"/>
-              <w:bottom w:w="0" w:type="dxa"/>
-              <w:left w:w="0" w:type="dxa"/>
-              <w:right w:w="0" w:type="dxa"/>
-            </w:tcMar>
-            <w:vAlign w:val="center"/>
-          </w:tcPr>
-          <w:p>
-            <w:pPr>
-              <w:jc w:val="right"/>
-              <w:spacing w:after="100" w:before="100" w:line="240"/>
-              <w:ind w:firstLine="0" w:left="100" w:right="100"/>
-            </w:pPr>
-            <w:r xmlns:w="http://schemas.openxmlformats.org/wordprocessingml/2006/main" xmlns:wp="http://schemas.openxmlformats.org/drawingml/2006/wordprocessingDrawing" xmlns:r="http://schemas.openxmlformats.org/officeDocument/2006/relationships" xmlns:w14="http://schemas.microsoft.com/office/word/2010/wordml">
-              <w:rPr>
-                <w:rFonts w:ascii="Helvetica" w:hAnsi="Helvetica" w:eastAsia="Helvetica" w:cs="Helvetica"/>
-                <w:sz w:val="22"/>
-                <w:szCs w:val="22"/>
-                <w:color w:val="000000"/>
-              </w:rPr>
-              <w:t xml:space="preserve">FALSE</w:t>
             </w:r>
           </w:p>
         </w:tc>
@@ -5975,35 +5753,6 @@
         <w:tc>
           <w:tcPr>
             <w:tcBorders/>
-            <w:shd w:val="clear" w:color="auto" w:fill="FFFFFF"/>
-            <w:tcMar>
-              <w:top w:w="0" w:type="dxa"/>
-              <w:bottom w:w="0" w:type="dxa"/>
-              <w:left w:w="0" w:type="dxa"/>
-              <w:right w:w="0" w:type="dxa"/>
-            </w:tcMar>
-            <w:vAlign w:val="center"/>
-          </w:tcPr>
-          <w:p>
-            <w:pPr>
-              <w:jc w:val="left"/>
-              <w:spacing w:after="100" w:before="100" w:line="240"/>
-              <w:ind w:firstLine="0" w:left="100" w:right="100"/>
-            </w:pPr>
-            <w:r xmlns:w="http://schemas.openxmlformats.org/wordprocessingml/2006/main" xmlns:wp="http://schemas.openxmlformats.org/drawingml/2006/wordprocessingDrawing" xmlns:r="http://schemas.openxmlformats.org/officeDocument/2006/relationships" xmlns:w14="http://schemas.microsoft.com/office/word/2010/wordml">
-              <w:rPr>
-                <w:rFonts w:ascii="Helvetica" w:hAnsi="Helvetica" w:eastAsia="Helvetica" w:cs="Helvetica"/>
-                <w:sz w:val="22"/>
-                <w:szCs w:val="22"/>
-                <w:color w:val="000000"/>
-              </w:rPr>
-              <w:t xml:space="preserve">Storm</w:t>
-            </w:r>
-          </w:p>
-        </w:tc>
-        <w:tc>
-          <w:tcPr>
-            <w:tcBorders/>
             <w:shd w:val="clear" w:color="auto" w:fill="98F5FF"/>
             <w:tcMar>
               <w:top w:w="0" w:type="dxa"/>
@@ -6085,35 +5834,6 @@
                 <w:color w:val="000000"/>
               </w:rPr>
               <w:t xml:space="preserve">north carolina</w:t>
-            </w:r>
-          </w:p>
-        </w:tc>
-        <w:tc>
-          <w:tcPr>
-            <w:tcBorders/>
-            <w:shd w:val="clear" w:color="auto" w:fill="FFFFFF"/>
-            <w:tcMar>
-              <w:top w:w="0" w:type="dxa"/>
-              <w:bottom w:w="0" w:type="dxa"/>
-              <w:left w:w="0" w:type="dxa"/>
-              <w:right w:w="0" w:type="dxa"/>
-            </w:tcMar>
-            <w:vAlign w:val="center"/>
-          </w:tcPr>
-          <w:p>
-            <w:pPr>
-              <w:jc w:val="right"/>
-              <w:spacing w:after="100" w:before="100" w:line="240"/>
-              <w:ind w:firstLine="0" w:left="100" w:right="100"/>
-            </w:pPr>
-            <w:r xmlns:w="http://schemas.openxmlformats.org/wordprocessingml/2006/main" xmlns:wp="http://schemas.openxmlformats.org/drawingml/2006/wordprocessingDrawing" xmlns:r="http://schemas.openxmlformats.org/officeDocument/2006/relationships" xmlns:w14="http://schemas.microsoft.com/office/word/2010/wordml">
-              <w:rPr>
-                <w:rFonts w:ascii="Helvetica" w:hAnsi="Helvetica" w:eastAsia="Helvetica" w:cs="Helvetica"/>
-                <w:sz w:val="22"/>
-                <w:szCs w:val="22"/>
-                <w:color w:val="000000"/>
-              </w:rPr>
-              <w:t xml:space="preserve">FALSE</w:t>
             </w:r>
           </w:p>
         </w:tc>
@@ -6242,35 +5962,6 @@
         <w:tc>
           <w:tcPr>
             <w:tcBorders/>
-            <w:shd w:val="clear" w:color="auto" w:fill="FFFFFF"/>
-            <w:tcMar>
-              <w:top w:w="0" w:type="dxa"/>
-              <w:bottom w:w="0" w:type="dxa"/>
-              <w:left w:w="0" w:type="dxa"/>
-              <w:right w:w="0" w:type="dxa"/>
-            </w:tcMar>
-            <w:vAlign w:val="center"/>
-          </w:tcPr>
-          <w:p>
-            <w:pPr>
-              <w:jc w:val="left"/>
-              <w:spacing w:after="100" w:before="100" w:line="240"/>
-              <w:ind w:firstLine="0" w:left="100" w:right="100"/>
-            </w:pPr>
-            <w:r xmlns:w="http://schemas.openxmlformats.org/wordprocessingml/2006/main" xmlns:wp="http://schemas.openxmlformats.org/drawingml/2006/wordprocessingDrawing" xmlns:r="http://schemas.openxmlformats.org/officeDocument/2006/relationships" xmlns:w14="http://schemas.microsoft.com/office/word/2010/wordml">
-              <w:rPr>
-                <w:rFonts w:ascii="Helvetica" w:hAnsi="Helvetica" w:eastAsia="Helvetica" w:cs="Helvetica"/>
-                <w:sz w:val="22"/>
-                <w:szCs w:val="22"/>
-                <w:color w:val="000000"/>
-              </w:rPr>
-              <w:t xml:space="preserve">Storm</w:t>
-            </w:r>
-          </w:p>
-        </w:tc>
-        <w:tc>
-          <w:tcPr>
-            <w:tcBorders/>
             <w:shd w:val="clear" w:color="auto" w:fill="98F5FF"/>
             <w:tcMar>
               <w:top w:w="0" w:type="dxa"/>
@@ -6352,35 +6043,6 @@
                 <w:color w:val="000000"/>
               </w:rPr>
               <w:t xml:space="preserve">south carolina</w:t>
-            </w:r>
-          </w:p>
-        </w:tc>
-        <w:tc>
-          <w:tcPr>
-            <w:tcBorders/>
-            <w:shd w:val="clear" w:color="auto" w:fill="FFFFFF"/>
-            <w:tcMar>
-              <w:top w:w="0" w:type="dxa"/>
-              <w:bottom w:w="0" w:type="dxa"/>
-              <w:left w:w="0" w:type="dxa"/>
-              <w:right w:w="0" w:type="dxa"/>
-            </w:tcMar>
-            <w:vAlign w:val="center"/>
-          </w:tcPr>
-          <w:p>
-            <w:pPr>
-              <w:jc w:val="right"/>
-              <w:spacing w:after="100" w:before="100" w:line="240"/>
-              <w:ind w:firstLine="0" w:left="100" w:right="100"/>
-            </w:pPr>
-            <w:r xmlns:w="http://schemas.openxmlformats.org/wordprocessingml/2006/main" xmlns:wp="http://schemas.openxmlformats.org/drawingml/2006/wordprocessingDrawing" xmlns:r="http://schemas.openxmlformats.org/officeDocument/2006/relationships" xmlns:w14="http://schemas.microsoft.com/office/word/2010/wordml">
-              <w:rPr>
-                <w:rFonts w:ascii="Helvetica" w:hAnsi="Helvetica" w:eastAsia="Helvetica" w:cs="Helvetica"/>
-                <w:sz w:val="22"/>
-                <w:szCs w:val="22"/>
-                <w:color w:val="000000"/>
-              </w:rPr>
-              <w:t xml:space="preserve">FALSE</w:t>
             </w:r>
           </w:p>
         </w:tc>
@@ -6515,29 +6177,29 @@
             <w:tcBorders>
               <w:bottom w:val="single" w:sz="16" w:space="0" w:color="666666"/>
             </w:tcBorders>
-            <w:shd w:val="clear" w:color="auto" w:fill="FFFFFF"/>
-            <w:tcMar>
-              <w:top w:w="0" w:type="dxa"/>
-              <w:bottom w:w="0" w:type="dxa"/>
-              <w:left w:w="0" w:type="dxa"/>
-              <w:right w:w="0" w:type="dxa"/>
-            </w:tcMar>
-            <w:vAlign w:val="center"/>
-          </w:tcPr>
-          <w:p>
-            <w:pPr>
-              <w:jc w:val="left"/>
-              <w:spacing w:after="100" w:before="100" w:line="240"/>
-              <w:ind w:firstLine="0" w:left="100" w:right="100"/>
-            </w:pPr>
-            <w:r xmlns:w="http://schemas.openxmlformats.org/wordprocessingml/2006/main" xmlns:wp="http://schemas.openxmlformats.org/drawingml/2006/wordprocessingDrawing" xmlns:r="http://schemas.openxmlformats.org/officeDocument/2006/relationships" xmlns:w14="http://schemas.microsoft.com/office/word/2010/wordml">
-              <w:rPr>
-                <w:rFonts w:ascii="Helvetica" w:hAnsi="Helvetica" w:eastAsia="Helvetica" w:cs="Helvetica"/>
-                <w:sz w:val="22"/>
-                <w:szCs w:val="22"/>
-                <w:color w:val="000000"/>
-              </w:rPr>
-              <w:t xml:space="preserve">Storm</w:t>
+            <w:shd w:val="clear" w:color="auto" w:fill="98F5FF"/>
+            <w:tcMar>
+              <w:top w:w="0" w:type="dxa"/>
+              <w:bottom w:w="0" w:type="dxa"/>
+              <w:left w:w="0" w:type="dxa"/>
+              <w:right w:w="0" w:type="dxa"/>
+            </w:tcMar>
+            <w:vAlign w:val="center"/>
+          </w:tcPr>
+          <w:p>
+            <w:pPr>
+              <w:jc w:val="left"/>
+              <w:spacing w:after="100" w:before="100" w:line="240"/>
+              <w:ind w:firstLine="0" w:left="100" w:right="100"/>
+            </w:pPr>
+            <w:r xmlns:w="http://schemas.openxmlformats.org/wordprocessingml/2006/main" xmlns:wp="http://schemas.openxmlformats.org/drawingml/2006/wordprocessingDrawing" xmlns:r="http://schemas.openxmlformats.org/officeDocument/2006/relationships" xmlns:w14="http://schemas.microsoft.com/office/word/2010/wordml">
+              <w:rPr>
+                <w:rFonts w:ascii="Helvetica" w:hAnsi="Helvetica" w:eastAsia="Helvetica" w:cs="Helvetica"/>
+                <w:sz w:val="22"/>
+                <w:szCs w:val="22"/>
+                <w:color w:val="000000"/>
+              </w:rPr>
+              <w:t xml:space="preserve"/>
             </w:r>
           </w:p>
         </w:tc>
@@ -6577,37 +6239,6 @@
             <w:tcBorders>
               <w:bottom w:val="single" w:sz="16" w:space="0" w:color="666666"/>
             </w:tcBorders>
-            <w:shd w:val="clear" w:color="auto" w:fill="98F5FF"/>
-            <w:tcMar>
-              <w:top w:w="0" w:type="dxa"/>
-              <w:bottom w:w="0" w:type="dxa"/>
-              <w:left w:w="0" w:type="dxa"/>
-              <w:right w:w="0" w:type="dxa"/>
-            </w:tcMar>
-            <w:vAlign w:val="center"/>
-          </w:tcPr>
-          <w:p>
-            <w:pPr>
-              <w:jc w:val="left"/>
-              <w:spacing w:after="100" w:before="100" w:line="240"/>
-              <w:ind w:firstLine="0" w:left="100" w:right="100"/>
-            </w:pPr>
-            <w:r xmlns:w="http://schemas.openxmlformats.org/wordprocessingml/2006/main" xmlns:wp="http://schemas.openxmlformats.org/drawingml/2006/wordprocessingDrawing" xmlns:r="http://schemas.openxmlformats.org/officeDocument/2006/relationships" xmlns:w14="http://schemas.microsoft.com/office/word/2010/wordml">
-              <w:rPr>
-                <w:rFonts w:ascii="Helvetica" w:hAnsi="Helvetica" w:eastAsia="Helvetica" w:cs="Helvetica"/>
-                <w:sz w:val="22"/>
-                <w:szCs w:val="22"/>
-                <w:color w:val="000000"/>
-              </w:rPr>
-              <w:t xml:space="preserve"/>
-            </w:r>
-          </w:p>
-        </w:tc>
-        <w:tc>
-          <w:tcPr>
-            <w:tcBorders>
-              <w:bottom w:val="single" w:sz="16" w:space="0" w:color="666666"/>
-            </w:tcBorders>
             <w:shd w:val="clear" w:color="auto" w:fill="FFFFFF"/>
             <w:tcMar>
               <w:top w:w="0" w:type="dxa"/>
@@ -6631,37 +6262,6 @@
                 <w:color w:val="000000"/>
               </w:rPr>
               <w:t xml:space="preserve">tennessee</w:t>
-            </w:r>
-          </w:p>
-        </w:tc>
-        <w:tc>
-          <w:tcPr>
-            <w:tcBorders>
-              <w:bottom w:val="single" w:sz="16" w:space="0" w:color="666666"/>
-            </w:tcBorders>
-            <w:shd w:val="clear" w:color="auto" w:fill="FFFFFF"/>
-            <w:tcMar>
-              <w:top w:w="0" w:type="dxa"/>
-              <w:bottom w:w="0" w:type="dxa"/>
-              <w:left w:w="0" w:type="dxa"/>
-              <w:right w:w="0" w:type="dxa"/>
-            </w:tcMar>
-            <w:vAlign w:val="center"/>
-          </w:tcPr>
-          <w:p>
-            <w:pPr>
-              <w:jc w:val="right"/>
-              <w:spacing w:after="100" w:before="100" w:line="240"/>
-              <w:ind w:firstLine="0" w:left="100" w:right="100"/>
-            </w:pPr>
-            <w:r xmlns:w="http://schemas.openxmlformats.org/wordprocessingml/2006/main" xmlns:wp="http://schemas.openxmlformats.org/drawingml/2006/wordprocessingDrawing" xmlns:r="http://schemas.openxmlformats.org/officeDocument/2006/relationships" xmlns:w14="http://schemas.microsoft.com/office/word/2010/wordml">
-              <w:rPr>
-                <w:rFonts w:ascii="Helvetica" w:hAnsi="Helvetica" w:eastAsia="Helvetica" w:cs="Helvetica"/>
-                <w:sz w:val="22"/>
-                <w:szCs w:val="22"/>
-                <w:color w:val="000000"/>
-              </w:rPr>
-              <w:t xml:space="preserve">FALSE</w:t>
             </w:r>
           </w:p>
         </w:tc>

</xml_diff>